<commit_message>
some updates to the outline... plus chatper 3 introduction
</commit_message>
<xml_diff>
--- a/videos/0-outline.docx
+++ b/videos/0-outline.docx
@@ -4,7 +4,13 @@
   <w:body>
     <w:p>
       <w:r>
+        <w:t xml:space="preserve">0 </w:t>
+      </w:r>
+      <w:r>
         <w:t>Introduction</w:t>
+      </w:r>
+      <w:r>
+        <w:t xml:space="preserve"> to the class</w:t>
       </w:r>
     </w:p>
     <w:p>
@@ -76,6 +82,14 @@
     </w:p>
     <w:p>
       <w:r>
+        <w:t>1.0 Chapter 1 introduction</w:t>
+      </w:r>
+    </w:p>
+    <w:p>
+      <w:r>
+        <w:t xml:space="preserve">1.1 </w:t>
+      </w:r>
+      <w:r>
         <w:t>Tour of WICED Studio</w:t>
       </w:r>
     </w:p>
@@ -161,8 +175,6 @@
         <w:tab/>
         <w:t>Console</w:t>
       </w:r>
-      <w:bookmarkStart w:id="0" w:name="_GoBack"/>
-      <w:bookmarkEnd w:id="0"/>
     </w:p>
     <w:p>
       <w:r>
@@ -182,6 +194,9 @@
       </w:r>
     </w:p>
     <w:p>
+      <w:r>
+        <w:t xml:space="preserve">1.2 </w:t>
+      </w:r>
       <w:r>
         <w:t>Running s</w:t>
       </w:r>
@@ -227,6 +242,14 @@
     </w:p>
     <w:p>
       <w:r>
+        <w:t>2.0 Chapter 2 introduction</w:t>
+      </w:r>
+    </w:p>
+    <w:p>
+      <w:r>
+        <w:t xml:space="preserve">2.1 </w:t>
+      </w:r>
+      <w:r>
         <w:t>The platform directory</w:t>
       </w:r>
     </w:p>
@@ -256,11 +279,17 @@
     </w:p>
     <w:p>
       <w:r>
+        <w:t xml:space="preserve">2.2 </w:t>
+      </w:r>
+      <w:r>
         <w:t>Creating new projects</w:t>
       </w:r>
     </w:p>
     <w:p>
       <w:r>
+        <w:t xml:space="preserve">2.3 </w:t>
+      </w:r>
+      <w:r>
         <w:t>GPIOs</w:t>
       </w:r>
       <w:r>
@@ -270,6 +299,10 @@
     <w:p>
       <w:r>
         <w:tab/>
+      </w:r>
+      <w:bookmarkStart w:id="0" w:name="_GoBack"/>
+      <w:bookmarkEnd w:id="0"/>
+      <w:r>
         <w:t>The documentation</w:t>
       </w:r>
     </w:p>
@@ -299,6 +332,9 @@
     </w:p>
     <w:p>
       <w:r>
+        <w:t xml:space="preserve">2.4 </w:t>
+      </w:r>
+      <w:r>
         <w:t>Debug UART</w:t>
       </w:r>
       <w:r>
@@ -352,6 +388,9 @@
     </w:p>
     <w:p>
       <w:r>
+        <w:t xml:space="preserve">2.5 </w:t>
+      </w:r>
+      <w:r>
         <w:t>UART</w:t>
       </w:r>
       <w:r>
@@ -360,6 +399,10 @@
     </w:p>
     <w:p>
       <w:r>
+        <w:lastRenderedPageBreak/>
+        <w:t xml:space="preserve">2.6 </w:t>
+      </w:r>
+      <w:r>
         <w:t>PWM</w:t>
       </w:r>
       <w:r>
@@ -368,6 +411,9 @@
     </w:p>
     <w:p>
       <w:r>
+        <w:t xml:space="preserve">2.7 </w:t>
+      </w:r>
+      <w:r>
         <w:t>I2C</w:t>
       </w:r>
       <w:r>
@@ -376,85 +422,170 @@
     </w:p>
     <w:p>
       <w:r>
-        <w:lastRenderedPageBreak/>
+        <w:t xml:space="preserve">3.0 Chapter 3 introduction &amp; </w:t>
+      </w:r>
+      <w:r>
         <w:t>RTOS</w:t>
       </w:r>
       <w:r>
         <w:t xml:space="preserve"> Introduction to WICED RTOS</w:t>
       </w:r>
     </w:p>
+    <w:p>
+      <w:r>
+        <w:t xml:space="preserve">3.1 </w:t>
+      </w:r>
+      <w:r>
+        <w:t>WICED T</w:t>
+      </w:r>
+      <w:r>
+        <w:t>hreads</w:t>
+      </w:r>
+      <w:r>
+        <w:t xml:space="preserve"> - 1</w:t>
+      </w:r>
+    </w:p>
+    <w:p>
+      <w:r>
+        <w:t xml:space="preserve">3.2 </w:t>
+      </w:r>
+      <w:r>
+        <w:t>WICED Semaphores - 2</w:t>
+      </w:r>
+    </w:p>
+    <w:p>
+      <w:r>
+        <w:t xml:space="preserve">3.3 </w:t>
+      </w:r>
+      <w:r>
+        <w:t xml:space="preserve">WICED </w:t>
+      </w:r>
+      <w:proofErr w:type="spellStart"/>
+      <w:r>
+        <w:t>Mutex</w:t>
+      </w:r>
+      <w:proofErr w:type="spellEnd"/>
+      <w:r>
+        <w:t xml:space="preserve"> - 3</w:t>
+      </w:r>
+    </w:p>
+    <w:p>
+      <w:r>
+        <w:t xml:space="preserve">3.4 </w:t>
+      </w:r>
+      <w:r>
+        <w:t>WICED Queue - 4</w:t>
+      </w:r>
+    </w:p>
+    <w:p>
+      <w:r>
+        <w:t>3.</w:t>
+      </w:r>
+      <w:r>
+        <w:t>5</w:t>
+      </w:r>
+      <w:r>
+        <w:t xml:space="preserve"> </w:t>
+      </w:r>
+      <w:r>
+        <w:t xml:space="preserve">WICED Timer </w:t>
+      </w:r>
+      <w:r>
+        <w:t>–</w:t>
+      </w:r>
+      <w:r>
+        <w:t xml:space="preserve"> 5</w:t>
+      </w:r>
+    </w:p>
     <w:p/>
     <w:p>
       <w:r>
-        <w:t>WICED T</w:t>
-      </w:r>
-      <w:r>
-        <w:t>hreads</w:t>
-      </w:r>
-      <w:r>
-        <w:t xml:space="preserve"> - 1</w:t>
-      </w:r>
-    </w:p>
-    <w:p>
-      <w:r>
-        <w:t>WICED Semaphores - 2</w:t>
-      </w:r>
-    </w:p>
-    <w:p>
-      <w:r>
-        <w:t xml:space="preserve">WICED </w:t>
+        <w:t>Chapter 4 introduction</w:t>
+      </w:r>
+    </w:p>
+    <w:p>
+      <w:r>
+        <w:t>Library</w:t>
+      </w:r>
+      <w:r>
+        <w:t xml:space="preserve"> – show the graphics</w:t>
+      </w:r>
+    </w:p>
+    <w:p/>
+    <w:p>
+      <w:r>
+        <w:t>Chapter 5 introduction</w:t>
+      </w:r>
+    </w:p>
+    <w:p>
+      <w:r>
+        <w:t>WIFI</w:t>
+      </w:r>
+    </w:p>
+    <w:p>
+      <w:r>
+        <w:tab/>
       </w:r>
       <w:proofErr w:type="spellStart"/>
       <w:r>
-        <w:t>Mutex</w:t>
+        <w:t>Tcp</w:t>
       </w:r>
       <w:proofErr w:type="spellEnd"/>
       <w:r>
-        <w:t xml:space="preserve"> - 3</w:t>
-      </w:r>
-    </w:p>
-    <w:p>
-      <w:r>
-        <w:t>WICED Queue - 4</w:t>
-      </w:r>
-    </w:p>
-    <w:p>
-      <w:r>
-        <w:t>WICED Timer - 5</w:t>
-      </w:r>
-    </w:p>
-    <w:p>
-      <w:r>
-        <w:t>Library</w:t>
-      </w:r>
-      <w:r>
-        <w:t xml:space="preserve"> – show the graphics</w:t>
-      </w:r>
-    </w:p>
-    <w:p>
-      <w:r>
-        <w:t>WIFI</w:t>
-      </w:r>
-    </w:p>
-    <w:p>
-      <w:r>
-        <w:tab/>
+        <w:t>/</w:t>
       </w:r>
       <w:proofErr w:type="spellStart"/>
       <w:r>
-        <w:t>Tcp</w:t>
+        <w:t>ip</w:t>
       </w:r>
       <w:proofErr w:type="spellEnd"/>
       <w:r>
-        <w:t>/</w:t>
+        <w:t xml:space="preserve"> networking stack</w:t>
+      </w:r>
+    </w:p>
+    <w:p>
+      <w:r>
+        <w:tab/>
       </w:r>
       <w:proofErr w:type="spellStart"/>
       <w:r>
-        <w:t>ip</w:t>
+        <w:t>Wifi</w:t>
       </w:r>
       <w:proofErr w:type="spellEnd"/>
       <w:r>
-        <w:t xml:space="preserve"> networking stack</w:t>
+        <w:t xml:space="preserve"> basics</w:t>
+      </w:r>
+    </w:p>
+    <w:p>
+      <w:r>
+        <w:t>WICED_RESULT_T</w:t>
+      </w:r>
+    </w:p>
+    <w:p>
+      <w:r>
+        <w:t>Connect to a WPA2 Network 1 &amp; 2</w:t>
+      </w:r>
+    </w:p>
+    <w:p>
+      <w:r>
+        <w:tab/>
+        <w:t>Setup DCT global or local</w:t>
+      </w:r>
+    </w:p>
+    <w:p>
+      <w:r>
+        <w:t xml:space="preserve">Print network </w:t>
+      </w:r>
+      <w:proofErr w:type="gramStart"/>
+      <w:r>
+        <w:t>information  3</w:t>
+      </w:r>
+      <w:proofErr w:type="gramEnd"/>
+    </w:p>
+    <w:p>
+      <w:r>
+        <w:tab/>
+        <w:t>Mac</w:t>
       </w:r>
     </w:p>
     <w:p>
@@ -463,64 +594,21 @@
       </w:r>
       <w:proofErr w:type="spellStart"/>
       <w:r>
-        <w:t>Wifi</w:t>
+        <w:t>dns</w:t>
       </w:r>
       <w:proofErr w:type="spellEnd"/>
-      <w:r>
-        <w:t xml:space="preserve"> basics</w:t>
-      </w:r>
-    </w:p>
-    <w:p>
-      <w:r>
-        <w:t>WICED_RESULT_T</w:t>
-      </w:r>
-    </w:p>
-    <w:p>
-      <w:r>
-        <w:t>Connect to a WPA2 Network 1 &amp; 2</w:t>
-      </w:r>
-    </w:p>
-    <w:p>
-      <w:r>
-        <w:tab/>
-        <w:t>Setup DCT global or local</w:t>
-      </w:r>
-    </w:p>
-    <w:p>
-      <w:r>
-        <w:t xml:space="preserve">Print network </w:t>
-      </w:r>
-      <w:proofErr w:type="gramStart"/>
-      <w:r>
-        <w:t>information  3</w:t>
-      </w:r>
-      <w:proofErr w:type="gramEnd"/>
-    </w:p>
-    <w:p>
-      <w:r>
-        <w:tab/>
-        <w:t>Mac</w:t>
-      </w:r>
-    </w:p>
-    <w:p>
-      <w:r>
-        <w:tab/>
-      </w:r>
-      <w:proofErr w:type="spellStart"/>
-      <w:r>
-        <w:t>dns</w:t>
-      </w:r>
-      <w:proofErr w:type="spellEnd"/>
-    </w:p>
-    <w:p>
-      <w:r>
-        <w:t>DCT</w:t>
-      </w:r>
-      <w:r>
-        <w:t xml:space="preserve"> – modifying the DCT example 4</w:t>
+    </w:p>
+    <w:p>
+      <w:r>
+        <w:t>DCT – modifying the DCT example 4</w:t>
       </w:r>
     </w:p>
     <w:p/>
+    <w:p>
+      <w:r>
+        <w:t>Chapter 6 introduction</w:t>
+      </w:r>
+    </w:p>
     <w:p>
       <w:r>
         <w:t>Sockets</w:t>

</xml_diff>